<commit_message>
feat: Add progress #2 'Application, Mastermind'
</commit_message>
<xml_diff>
--- a/personal_statements/Mastermind/letter.docx
+++ b/personal_statements/Mastermind/letter.docx
@@ -18,8 +18,16 @@
         <w:rPr>
           <w:rFonts w:eastAsia="Times New Roman" w:cstheme="minorHAnsi"/>
         </w:rPr>
-        <w:t>Ms. Faktor</w:t>
-      </w:r>
+        <w:t xml:space="preserve">Ms. </w:t>
+      </w:r>
+      <w:proofErr w:type="spellStart"/>
+      <w:r>
+        <w:rPr>
+          <w:rFonts w:eastAsia="Times New Roman" w:cstheme="minorHAnsi"/>
+        </w:rPr>
+        <w:t>Faktor</w:t>
+      </w:r>
+      <w:proofErr w:type="spellEnd"/>
       <w:r>
         <w:rPr>
           <w:rFonts w:eastAsia="Times New Roman" w:cstheme="minorHAnsi"/>
@@ -195,7 +203,23 @@
           <w:rFonts w:eastAsia="Times New Roman" w:cstheme="minorHAnsi"/>
           <w:color w:val="000000"/>
         </w:rPr>
-        <w:t>Analytical skills gained through Bachelor’s degree in physics</w:t>
+        <w:t xml:space="preserve">Analytical skills gained through </w:t>
+      </w:r>
+      <w:proofErr w:type="gramStart"/>
+      <w:r>
+        <w:rPr>
+          <w:rFonts w:eastAsia="Times New Roman" w:cstheme="minorHAnsi"/>
+          <w:color w:val="000000"/>
+        </w:rPr>
+        <w:t>Bachelor’s</w:t>
+      </w:r>
+      <w:proofErr w:type="gramEnd"/>
+      <w:r>
+        <w:rPr>
+          <w:rFonts w:eastAsia="Times New Roman" w:cstheme="minorHAnsi"/>
+          <w:color w:val="000000"/>
+        </w:rPr>
+        <w:t xml:space="preserve"> degree in physics</w:t>
       </w:r>
     </w:p>
     <w:p>
@@ -235,7 +259,23 @@
           <w:rFonts w:eastAsia="Times New Roman" w:cstheme="minorHAnsi"/>
           <w:color w:val="000000"/>
         </w:rPr>
-        <w:t>Ability to develop HTML templates from mockups that are both pixel-perfect and responsive</w:t>
+        <w:t xml:space="preserve">Ability to develop HTML templates from </w:t>
+      </w:r>
+      <w:proofErr w:type="spellStart"/>
+      <w:r>
+        <w:rPr>
+          <w:rFonts w:eastAsia="Times New Roman" w:cstheme="minorHAnsi"/>
+          <w:color w:val="000000"/>
+        </w:rPr>
+        <w:t>mockups</w:t>
+      </w:r>
+      <w:proofErr w:type="spellEnd"/>
+      <w:r>
+        <w:rPr>
+          <w:rFonts w:eastAsia="Times New Roman" w:cstheme="minorHAnsi"/>
+          <w:color w:val="000000"/>
+        </w:rPr>
+        <w:t xml:space="preserve"> that are both pixel-perfect and responsive</w:t>
       </w:r>
     </w:p>
     <w:p>
@@ -324,7 +364,7 @@
           <w:rFonts w:eastAsia="Times New Roman" w:cstheme="minorHAnsi"/>
           <w:color w:val="000000"/>
         </w:rPr>
-        <w:t>Ability to create programs using Python</w:t>
+        <w:t>My love of building products that make clients happy</w:t>
       </w:r>
     </w:p>
     <w:p>
@@ -544,16 +584,25 @@
     <w:p>
       <w:pPr>
         <w:rPr>
-          <w:rFonts w:eastAsia="Times New Roman" w:cstheme="minorHAnsi"/>
-          <w:color w:val="000000"/>
-        </w:rPr>
-      </w:pPr>
-      <w:r>
-        <w:rPr>
-          <w:rFonts w:eastAsia="Times New Roman" w:cstheme="minorHAnsi"/>
-          <w:color w:val="000000"/>
-        </w:rPr>
-        <w:t>Hyungmo Gu</w:t>
+          <w:rFonts w:eastAsia="Times New Roman" w:cstheme="minorHAnsi" w:hint="eastAsia"/>
+          <w:color w:val="000000"/>
+        </w:rPr>
+      </w:pPr>
+      <w:proofErr w:type="spellStart"/>
+      <w:r>
+        <w:rPr>
+          <w:rFonts w:eastAsia="Times New Roman" w:cstheme="minorHAnsi"/>
+          <w:color w:val="000000"/>
+        </w:rPr>
+        <w:t>Hyungmo</w:t>
+      </w:r>
+      <w:proofErr w:type="spellEnd"/>
+      <w:r>
+        <w:rPr>
+          <w:rFonts w:eastAsia="Times New Roman" w:cstheme="minorHAnsi"/>
+          <w:color w:val="000000"/>
+        </w:rPr>
+        <w:t xml:space="preserve"> Gu</w:t>
       </w:r>
     </w:p>
     <w:p>

</xml_diff>